<commit_message>
Dokumentation und UML aktualisiert
</commit_message>
<xml_diff>
--- a/doc/Kryptologie.docx
+++ b/doc/Kryptologie.docx
@@ -12,8 +12,6 @@
           <w:szCs w:val="64"/>
         </w:rPr>
       </w:pPr>
-      <w:bookmarkStart w:id="0" w:name="_GoBack"/>
-      <w:bookmarkEnd w:id="0"/>
       <w:r>
         <w:rPr>
           <w:rFonts w:asciiTheme="majorHAnsi" w:hAnsiTheme="majorHAnsi"/>
@@ -472,7 +470,7 @@
           <w:sz w:val="36"/>
           <w:szCs w:val="36"/>
         </w:rPr>
-        <w:t>4. April 2012</w:t>
+        <w:t>17. Mai 2012</w:t>
       </w:r>
       <w:r>
         <w:rPr>
@@ -1665,48 +1663,48 @@
         <w:pStyle w:val="Heading1"/>
         <w:pageBreakBefore/>
       </w:pPr>
-      <w:bookmarkStart w:id="1" w:name="_Toc321319458"/>
+      <w:bookmarkStart w:id="0" w:name="_Toc321319458"/>
       <w:r>
         <w:lastRenderedPageBreak/>
         <w:t>Einleitung</w:t>
       </w:r>
+      <w:bookmarkEnd w:id="0"/>
+    </w:p>
+    <w:p>
+      <w:pPr>
+        <w:pStyle w:val="Heading2"/>
+      </w:pPr>
+      <w:bookmarkStart w:id="1" w:name="_Toc321319459"/>
+      <w:r>
+        <w:t>Motivation</w:t>
+      </w:r>
       <w:bookmarkEnd w:id="1"/>
     </w:p>
     <w:p>
+      <w:r>
+        <w:t>Wir interessieren uns beide stark für das Thema Kryptologie und hatten bis jetzt keine Möglichkeit, uns auf diesem Gebiet sinnvoll zu vertiefen.</w:t>
+      </w:r>
+    </w:p>
+    <w:p>
+      <w:r>
+        <w:t>Da wir momentan für das Hauptstudium hin zu den Themen „Informationssicherheit und Kryptografie“ und „Netzwerktechnik“ tendieren, möchten wir die Chance nutzen, uns schon im Vorfeld intensiv mit den Grundlagen der Informationssicherheit zu befassen.</w:t>
+      </w:r>
+    </w:p>
+    <w:p>
+      <w:r>
+        <w:t>Der Einstieg in die Grundlagen der Kryptologie und deren Anwendung auf ein fundamentale Fallbeispiele erachten wir als gute Basis.</w:t>
+      </w:r>
+    </w:p>
+    <w:p/>
+    <w:p>
       <w:pPr>
         <w:pStyle w:val="Heading2"/>
       </w:pPr>
-      <w:bookmarkStart w:id="2" w:name="_Toc321319459"/>
-      <w:r>
-        <w:t>Motivation</w:t>
+      <w:bookmarkStart w:id="2" w:name="_Toc321319460"/>
+      <w:r>
+        <w:t>Typographische Konventionen</w:t>
       </w:r>
       <w:bookmarkEnd w:id="2"/>
-    </w:p>
-    <w:p>
-      <w:r>
-        <w:t>Wir interessieren uns beide stark für das Thema Kryptologie und hatten bis jetzt keine Möglichkeit, uns auf diesem Gebiet sinnvoll zu vertiefen.</w:t>
-      </w:r>
-    </w:p>
-    <w:p>
-      <w:r>
-        <w:t>Da wir momentan für das Hauptstudium hin zu den Themen „Informationssicherheit und Kryptografie“ und „Netzwerktechnik“ tendieren, möchten wir die Chance nutzen, uns schon im Vorfeld intensiv mit den Grundlagen der Informationssicherheit zu befassen.</w:t>
-      </w:r>
-    </w:p>
-    <w:p>
-      <w:r>
-        <w:t>Der Einstieg in die Grundlagen der Kryptologie und deren Anwendung auf ein fundamentale Fallbeispiele erachten wir als gute Basis.</w:t>
-      </w:r>
-    </w:p>
-    <w:p/>
-    <w:p>
-      <w:pPr>
-        <w:pStyle w:val="Heading2"/>
-      </w:pPr>
-      <w:bookmarkStart w:id="3" w:name="_Toc321319460"/>
-      <w:r>
-        <w:t>Typographische Konventionen</w:t>
-      </w:r>
-      <w:bookmarkEnd w:id="3"/>
     </w:p>
     <w:p>
       <w:pPr>
@@ -1991,7 +1989,7 @@
         <w:pStyle w:val="Heading1"/>
         <w:pageBreakBefore/>
       </w:pPr>
-      <w:bookmarkStart w:id="4" w:name="_Toc321319461"/>
+      <w:bookmarkStart w:id="3" w:name="_Toc321319461"/>
       <w:r>
         <w:lastRenderedPageBreak/>
         <w:t>Theoret</w:t>
@@ -1999,17 +1997,17 @@
       <w:r>
         <w:t>ische Grundlagen</w:t>
       </w:r>
+      <w:bookmarkEnd w:id="3"/>
+    </w:p>
+    <w:p>
+      <w:pPr>
+        <w:pStyle w:val="Heading2"/>
+      </w:pPr>
+      <w:bookmarkStart w:id="4" w:name="_Toc321319462"/>
+      <w:r>
+        <w:t>Monoalphabetische Chiffrierung</w:t>
+      </w:r>
       <w:bookmarkEnd w:id="4"/>
-    </w:p>
-    <w:p>
-      <w:pPr>
-        <w:pStyle w:val="Heading2"/>
-      </w:pPr>
-      <w:bookmarkStart w:id="5" w:name="_Toc321319462"/>
-      <w:r>
-        <w:t>Monoalphabetische Chiffrierung</w:t>
-      </w:r>
-      <w:bookmarkEnd w:id="5"/>
     </w:p>
     <w:p>
       <w:pPr>
@@ -2020,7 +2018,7 @@
           <w:iCs w:val="0"/>
         </w:rPr>
       </w:pPr>
-      <w:bookmarkStart w:id="6" w:name="_Toc321319463"/>
+      <w:bookmarkStart w:id="5" w:name="_Toc321319463"/>
       <w:r>
         <w:rPr>
           <w:rStyle w:val="SubtleEmphasis"/>
@@ -2029,7 +2027,7 @@
         </w:rPr>
         <w:t>Caesar-Chiffre (Verschiebe-Chiffre)</w:t>
       </w:r>
-      <w:bookmarkEnd w:id="6"/>
+      <w:bookmarkEnd w:id="5"/>
     </w:p>
     <w:p>
       <w:pPr>
@@ -4084,14 +4082,14 @@
           <w:i w:val="0"/>
         </w:rPr>
       </w:pPr>
-      <w:bookmarkStart w:id="7" w:name="_Toc321319464"/>
+      <w:bookmarkStart w:id="6" w:name="_Toc321319464"/>
       <w:r>
         <w:rPr>
           <w:rStyle w:val="Heading3Char"/>
         </w:rPr>
         <w:t>Umsetzung im Programm</w:t>
       </w:r>
-      <w:bookmarkEnd w:id="7"/>
+      <w:bookmarkEnd w:id="6"/>
       <w:r>
         <w:rPr>
           <w:rStyle w:val="Heading3Char"/>
@@ -4176,7 +4174,7 @@
           <w:iCs w:val="0"/>
         </w:rPr>
       </w:pPr>
-      <w:bookmarkStart w:id="8" w:name="_Toc321319465"/>
+      <w:bookmarkStart w:id="7" w:name="_Toc321319465"/>
       <w:r>
         <w:rPr>
           <w:rStyle w:val="SubtleEmphasis"/>
@@ -4185,7 +4183,7 @@
         </w:rPr>
         <w:t>Substitutions-Chiffre</w:t>
       </w:r>
-      <w:bookmarkEnd w:id="8"/>
+      <w:bookmarkEnd w:id="7"/>
     </w:p>
     <w:p>
       <w:pPr>
@@ -4221,7 +4219,7 @@
         </w:rPr>
         <w:lastRenderedPageBreak/>
         <w:drawing>
-          <wp:inline distT="0" distB="0" distL="0" distR="0" wp14:anchorId="3EE9BDC5" wp14:editId="2821F8D2">
+          <wp:inline distT="0" distB="0" distL="0" distR="0" wp14:anchorId="11F375F0" wp14:editId="44002DB0">
             <wp:extent cx="5760720" cy="1871594"/>
             <wp:effectExtent l="0" t="0" r="0" b="0"/>
             <wp:docPr id="2" name="Grafik 2" descr="http://upload.wikimedia.org/wikipedia/de/timeline/f14b01fe9aa15a0bbea65061f532eeee.png"/>
@@ -4299,14 +4297,14 @@
       <w:pPr>
         <w:pStyle w:val="Heading3"/>
       </w:pPr>
-      <w:bookmarkStart w:id="9" w:name="_Toc321319466"/>
+      <w:bookmarkStart w:id="8" w:name="_Toc321319466"/>
       <w:r>
         <w:t xml:space="preserve">Kryptoanalyse und </w:t>
       </w:r>
       <w:r>
         <w:t>Schwachstellen</w:t>
       </w:r>
-      <w:bookmarkEnd w:id="9"/>
+      <w:bookmarkEnd w:id="8"/>
     </w:p>
     <w:p>
       <w:pPr>
@@ -4333,7 +4331,7 @@
           <w:lang w:eastAsia="de-CH"/>
         </w:rPr>
         <w:drawing>
-          <wp:inline distT="0" distB="0" distL="0" distR="0" wp14:anchorId="4FB7761B" wp14:editId="05176CFD">
+          <wp:inline distT="0" distB="0" distL="0" distR="0" wp14:anchorId="55E586F0" wp14:editId="61768266">
             <wp:extent cx="5715000" cy="2886075"/>
             <wp:effectExtent l="0" t="0" r="0" b="9525"/>
             <wp:docPr id="3" name="Picture 3"/>
@@ -4492,44 +4490,44 @@
       <w:pPr>
         <w:pStyle w:val="Heading3"/>
       </w:pPr>
-      <w:bookmarkStart w:id="10" w:name="_Toc321319467"/>
+      <w:bookmarkStart w:id="9" w:name="_Toc321319467"/>
       <w:r>
         <w:t>Verbesserungsmöglichkeiten monoalphabetischer Verschlüsselungen</w:t>
       </w:r>
+      <w:bookmarkEnd w:id="9"/>
+    </w:p>
+    <w:p>
+      <w:r>
+        <w:t xml:space="preserve">Eine naheliegende Verbesserung monoalphabetischer Verschlüsselungen wäre die Verwendung </w:t>
+      </w:r>
+      <w:r>
+        <w:t>von Bigrammen: Anstatt jeweile nur ein Zeichen durch ein anderes zu ersetzen, können Bigramme auf andere (einzigartige) Bigramme abgebildet werden. Dies erschwert die statistische Häufigkeitsanalyse beträchtlich.</w:t>
+      </w:r>
+    </w:p>
+    <w:p>
+      <w:pPr>
+        <w:pStyle w:val="Heading2"/>
+      </w:pPr>
+      <w:bookmarkStart w:id="10" w:name="_Toc321319468"/>
+      <w:r>
+        <w:t>Polyalphabetische Chiffrierung</w:t>
+      </w:r>
       <w:bookmarkEnd w:id="10"/>
     </w:p>
     <w:p>
       <w:r>
-        <w:t xml:space="preserve">Eine naheliegende Verbesserung monoalphabetischer Verschlüsselungen wäre die Verwendung </w:t>
-      </w:r>
-      <w:r>
-        <w:t>von Bigrammen: Anstatt jeweile nur ein Zeichen durch ein anderes zu ersetzen, können Bigramme auf andere (einzigartige) Bigramme abgebildet werden. Dies erschwert die statistische Häufigkeitsanalyse beträchtlich.</w:t>
-      </w:r>
-    </w:p>
-    <w:p>
-      <w:pPr>
-        <w:pStyle w:val="Heading2"/>
-      </w:pPr>
-      <w:bookmarkStart w:id="11" w:name="_Toc321319468"/>
-      <w:r>
-        <w:t>Polyalphabetische Chiffrierung</w:t>
+        <w:t xml:space="preserve">Im Gegensatz zur monoalphabetischen Chiffrierung – welche wie gezeigt  </w:t>
+      </w:r>
+    </w:p>
+    <w:p>
+      <w:pPr>
+        <w:pStyle w:val="Heading3"/>
+      </w:pPr>
+      <w:bookmarkStart w:id="11" w:name="_Toc321319469"/>
+      <w:r>
+        <w:t>Vigenère-Chiffre</w:t>
       </w:r>
       <w:bookmarkEnd w:id="11"/>
-    </w:p>
-    <w:p>
-      <w:r>
-        <w:t xml:space="preserve">Im Gegensatz zur monoalphabetischen Chiffrierung – welche wie gezeigt  </w:t>
-      </w:r>
-    </w:p>
-    <w:p>
-      <w:pPr>
-        <w:pStyle w:val="Heading3"/>
-      </w:pPr>
-      <w:bookmarkStart w:id="12" w:name="_Toc321319469"/>
-      <w:r>
-        <w:t>Vigenère-Chiffre</w:t>
-      </w:r>
-      <w:bookmarkEnd w:id="12"/>
     </w:p>
     <w:p>
       <w:r>
@@ -5065,7 +5063,7 @@
         </w:rPr>
         <w:lastRenderedPageBreak/>
         <w:drawing>
-          <wp:inline distT="0" distB="0" distL="0" distR="0" wp14:anchorId="6952F8C6" wp14:editId="2F1EC28F">
+          <wp:inline distT="0" distB="0" distL="0" distR="0" wp14:anchorId="1A755B66" wp14:editId="23401174">
             <wp:extent cx="3933825" cy="3933825"/>
             <wp:effectExtent l="0" t="0" r="9525" b="9525"/>
             <wp:docPr id="1" name="Picture 1"/>
@@ -5123,14 +5121,14 @@
       <w:r>
         <w:br/>
       </w:r>
-      <w:bookmarkStart w:id="13" w:name="_Toc321319470"/>
+      <w:bookmarkStart w:id="12" w:name="_Toc321319470"/>
       <w:r>
         <w:rPr>
           <w:rStyle w:val="Heading3Char"/>
         </w:rPr>
         <w:t>Kryptoanalyse und Schwachstellen</w:t>
       </w:r>
-      <w:bookmarkEnd w:id="13"/>
+      <w:bookmarkEnd w:id="12"/>
       <w:r>
         <w:rPr>
           <w:rStyle w:val="Heading3Char"/>
@@ -5212,12 +5210,46 @@
         <w:pStyle w:val="Heading1"/>
         <w:pageBreakBefore/>
       </w:pPr>
-      <w:bookmarkStart w:id="14" w:name="_Toc321319471"/>
+      <w:bookmarkStart w:id="13" w:name="_Toc321319471"/>
       <w:r>
         <w:lastRenderedPageBreak/>
         <w:t>Implementierung</w:t>
       </w:r>
+      <w:bookmarkEnd w:id="13"/>
+    </w:p>
+    <w:p>
+      <w:pPr>
+        <w:spacing w:after="0"/>
+      </w:pPr>
+    </w:p>
+    <w:p>
+      <w:pPr>
+        <w:spacing w:after="0"/>
+      </w:pPr>
+      <w:r>
+        <w:t>JAVA CODE HIER</w:t>
+      </w:r>
+    </w:p>
+    <w:p>
+      <w:pPr>
+        <w:spacing w:after="0"/>
+      </w:pPr>
+    </w:p>
+    <w:p>
+      <w:pPr>
+        <w:spacing w:after="0"/>
+      </w:pPr>
+      <w:bookmarkStart w:id="14" w:name="_Toc321319472"/>
+      <w:r>
+        <w:rPr>
+          <w:rStyle w:val="Heading1Char"/>
+        </w:rPr>
+        <w:t>Danksagung</w:t>
+      </w:r>
       <w:bookmarkEnd w:id="14"/>
+      <w:r>
+        <w:t xml:space="preserve"> (erst zum Schluss)</w:t>
+      </w:r>
     </w:p>
     <w:p>
       <w:pPr>
@@ -5226,47 +5258,13 @@
     </w:p>
     <w:p>
       <w:pPr>
-        <w:spacing w:after="0"/>
-      </w:pPr>
-      <w:r>
-        <w:t>JAVA CODE HIER</w:t>
-      </w:r>
-    </w:p>
-    <w:p>
-      <w:pPr>
-        <w:spacing w:after="0"/>
-      </w:pPr>
-    </w:p>
-    <w:p>
-      <w:pPr>
-        <w:spacing w:after="0"/>
-      </w:pPr>
-      <w:bookmarkStart w:id="15" w:name="_Toc321319472"/>
-      <w:r>
-        <w:rPr>
-          <w:rStyle w:val="Heading1Char"/>
-        </w:rPr>
-        <w:t>Danksagung</w:t>
+        <w:pStyle w:val="Heading1"/>
+      </w:pPr>
+      <w:bookmarkStart w:id="15" w:name="_Toc321319473"/>
+      <w:r>
+        <w:t>Literaturverzeichnis</w:t>
       </w:r>
       <w:bookmarkEnd w:id="15"/>
-      <w:r>
-        <w:t xml:space="preserve"> (erst zum Schluss)</w:t>
-      </w:r>
-    </w:p>
-    <w:p>
-      <w:pPr>
-        <w:spacing w:after="0"/>
-      </w:pPr>
-    </w:p>
-    <w:p>
-      <w:pPr>
-        <w:pStyle w:val="Heading1"/>
-      </w:pPr>
-      <w:bookmarkStart w:id="16" w:name="_Toc321319473"/>
-      <w:r>
-        <w:t>Literaturverzeichnis</w:t>
-      </w:r>
-      <w:bookmarkEnd w:id="16"/>
     </w:p>
     <w:p>
       <w:pPr>
@@ -5457,22 +5455,129 @@
       <w:pPr>
         <w:pStyle w:val="ListParagraph"/>
         <w:rPr>
+          <w:rStyle w:val="SubtleEmphasis"/>
+        </w:rPr>
+      </w:pPr>
+      <w:r>
+        <w:rPr>
+          <w:rStyle w:val="SubtleEmphasis"/>
+        </w:rPr>
+        <w:t>(Karin Freiermuth ¦ Juraj Hromkovič</w:t>
+      </w:r>
+      <w:r>
+        <w:rPr>
+          <w:rStyle w:val="SubtleEmphasis"/>
+        </w:rPr>
+        <w:t xml:space="preserve"> ¦ Lucia Keller ¦ Björn Steffen)</w:t>
+      </w:r>
+    </w:p>
+    <w:p>
+      <w:pPr>
+        <w:rPr>
           <w:bCs/>
           <w:i/>
           <w:iCs/>
         </w:rPr>
       </w:pPr>
-      <w:r>
-        <w:rPr>
-          <w:rStyle w:val="SubtleEmphasis"/>
-        </w:rPr>
-        <w:t>(Karin Freiermuth ¦ Juraj Hromkovič</w:t>
-      </w:r>
-      <w:r>
-        <w:rPr>
-          <w:rStyle w:val="SubtleEmphasis"/>
-        </w:rPr>
-        <w:t xml:space="preserve"> ¦ Lucia Keller ¦ Björn Steffen)</w:t>
+    </w:p>
+    <w:p>
+      <w:pPr>
+        <w:pStyle w:val="Heading1"/>
+        <w:pageBreakBefore/>
+      </w:pPr>
+      <w:r>
+        <w:lastRenderedPageBreak/>
+        <w:t xml:space="preserve">Appendix A </w:t>
+      </w:r>
+      <w:r>
+        <w:t>–</w:t>
+      </w:r>
+      <w:r>
+        <w:t xml:space="preserve"> </w:t>
+      </w:r>
+      <w:r>
+        <w:t xml:space="preserve">UML </w:t>
+      </w:r>
+      <w:r>
+        <w:t>Klassendiagramm</w:t>
+      </w:r>
+    </w:p>
+    <w:p/>
+    <w:p>
+      <w:pPr>
+        <w:pStyle w:val="Heading1"/>
+        <w:pageBreakBefore/>
+      </w:pPr>
+      <w:r>
+        <w:lastRenderedPageBreak/>
+        <w:t>Appendix B – Logbuch</w:t>
+      </w:r>
+    </w:p>
+    <w:p>
+      <w:r>
+        <w:t>Für den interessierten Leser haben wir hier noch ein kleines Logbuch erstellt, wie es uns im Projekt persönlich ergangen ist.</w:t>
+      </w:r>
+    </w:p>
+    <w:p>
+      <w:r>
+        <w:t>Einführung (</w:t>
+      </w:r>
+      <w:bookmarkStart w:id="16" w:name="_GoBack"/>
+      <w:bookmarkEnd w:id="16"/>
+      <w:r>
+        <w:t>:</w:t>
+      </w:r>
+      <w:r>
+        <w:br/>
+        <w:t>Während der Einleitung (</w:t>
+      </w:r>
+    </w:p>
+    <w:p>
+      <w:r>
+        <w:t>Iteration 1:</w:t>
+      </w:r>
+      <w:r>
+        <w:br/>
+        <w:t>Diese Iteration stand primär</w:t>
+      </w:r>
+    </w:p>
+    <w:p>
+      <w:pPr>
+        <w:rPr>
+          <w:lang w:val="en-US"/>
+        </w:rPr>
+      </w:pPr>
+      <w:r>
+        <w:rPr>
+          <w:lang w:val="en-US"/>
+        </w:rPr>
+        <w:t>Iteration 2a:</w:t>
+      </w:r>
+    </w:p>
+    <w:p>
+      <w:pPr>
+        <w:rPr>
+          <w:lang w:val="en-US"/>
+        </w:rPr>
+      </w:pPr>
+      <w:r>
+        <w:rPr>
+          <w:lang w:val="en-US"/>
+        </w:rPr>
+        <w:t>Iteration 2b:</w:t>
+      </w:r>
+    </w:p>
+    <w:p>
+      <w:pPr>
+        <w:rPr>
+          <w:lang w:val="en-US"/>
+        </w:rPr>
+      </w:pPr>
+      <w:r>
+        <w:rPr>
+          <w:lang w:val="en-US"/>
+        </w:rPr>
+        <w:t>Iteration 3:</w:t>
       </w:r>
     </w:p>
     <w:sectPr>
@@ -5546,7 +5651,7 @@
               <w:rPr>
                 <w:noProof/>
               </w:rPr>
-              <w:t>Einleitung</w:t>
+              <w:t>Appendix B – Logbuch</w:t>
             </w:r>
           </w:fldSimple>
         </w:p>
@@ -5613,7 +5718,7 @@
               </w14:glow>
               <w14:numForm w14:val="lining"/>
             </w:rPr>
-            <w:t>2</w:t>
+            <w:t>10</w:t>
           </w:r>
           <w:r>
             <w:rPr>
@@ -8229,7 +8334,7 @@
 </file>
 
 <file path=customXml/itemProps1.xml><?xml version="1.0" encoding="utf-8"?>
-<ds:datastoreItem xmlns:ds="http://schemas.openxmlformats.org/officeDocument/2006/customXml" ds:itemID="{F7885954-A16F-47DE-B190-962941796CE2}">
+<ds:datastoreItem xmlns:ds="http://schemas.openxmlformats.org/officeDocument/2006/customXml" ds:itemID="{20A62480-1351-4102-A0C7-36FFB3864470}">
   <ds:schemaRefs>
     <ds:schemaRef ds:uri="http://schemas.openxmlformats.org/officeDocument/2006/bibliography"/>
   </ds:schemaRefs>

</xml_diff>

<commit_message>
Praesentation angefangen, Dokumentation etwas angepasst
</commit_message>
<xml_diff>
--- a/doc/Kryptologie.docx
+++ b/doc/Kryptologie.docx
@@ -470,7 +470,7 @@
           <w:sz w:val="36"/>
           <w:szCs w:val="36"/>
         </w:rPr>
-        <w:t>17. Mai 2012</w:t>
+        <w:t>23. Mai 2012</w:t>
       </w:r>
       <w:r>
         <w:rPr>
@@ -548,7 +548,7 @@
           <w:r>
             <w:fldChar w:fldCharType="separate"/>
           </w:r>
-          <w:hyperlink w:anchor="_Toc321319458" w:history="1">
+          <w:hyperlink w:anchor="_Toc325568253" w:history="1">
             <w:r>
               <w:rPr>
                 <w:rStyle w:val="Hyperlink"/>
@@ -575,7 +575,7 @@
                 <w:noProof/>
                 <w:webHidden/>
               </w:rPr>
-              <w:instrText xml:space="preserve"> PAGEREF _Toc321319458 \h </w:instrText>
+              <w:instrText xml:space="preserve"> PAGEREF _Toc325568253 \h </w:instrText>
             </w:r>
             <w:r>
               <w:rPr>
@@ -617,7 +617,7 @@
               <w:lang w:eastAsia="de-CH"/>
             </w:rPr>
           </w:pPr>
-          <w:hyperlink w:anchor="_Toc321319459" w:history="1">
+          <w:hyperlink w:anchor="_Toc325568254" w:history="1">
             <w:r>
               <w:rPr>
                 <w:rStyle w:val="Hyperlink"/>
@@ -644,7 +644,7 @@
                 <w:noProof/>
                 <w:webHidden/>
               </w:rPr>
-              <w:instrText xml:space="preserve"> PAGEREF _Toc321319459 \h </w:instrText>
+              <w:instrText xml:space="preserve"> PAGEREF _Toc325568254 \h </w:instrText>
             </w:r>
             <w:r>
               <w:rPr>
@@ -686,7 +686,7 @@
               <w:lang w:eastAsia="de-CH"/>
             </w:rPr>
           </w:pPr>
-          <w:hyperlink w:anchor="_Toc321319460" w:history="1">
+          <w:hyperlink w:anchor="_Toc325568255" w:history="1">
             <w:r>
               <w:rPr>
                 <w:rStyle w:val="Hyperlink"/>
@@ -713,7 +713,7 @@
                 <w:noProof/>
                 <w:webHidden/>
               </w:rPr>
-              <w:instrText xml:space="preserve"> PAGEREF _Toc321319460 \h </w:instrText>
+              <w:instrText xml:space="preserve"> PAGEREF _Toc325568255 \h </w:instrText>
             </w:r>
             <w:r>
               <w:rPr>
@@ -755,7 +755,7 @@
               <w:lang w:eastAsia="de-CH"/>
             </w:rPr>
           </w:pPr>
-          <w:hyperlink w:anchor="_Toc321319461" w:history="1">
+          <w:hyperlink w:anchor="_Toc325568256" w:history="1">
             <w:r>
               <w:rPr>
                 <w:rStyle w:val="Hyperlink"/>
@@ -782,7 +782,7 @@
                 <w:noProof/>
                 <w:webHidden/>
               </w:rPr>
-              <w:instrText xml:space="preserve"> PAGEREF _Toc321319461 \h </w:instrText>
+              <w:instrText xml:space="preserve"> PAGEREF _Toc325568256 \h </w:instrText>
             </w:r>
             <w:r>
               <w:rPr>
@@ -824,7 +824,7 @@
               <w:lang w:eastAsia="de-CH"/>
             </w:rPr>
           </w:pPr>
-          <w:hyperlink w:anchor="_Toc321319462" w:history="1">
+          <w:hyperlink w:anchor="_Toc325568257" w:history="1">
             <w:r>
               <w:rPr>
                 <w:rStyle w:val="Hyperlink"/>
@@ -851,7 +851,7 @@
                 <w:noProof/>
                 <w:webHidden/>
               </w:rPr>
-              <w:instrText xml:space="preserve"> PAGEREF _Toc321319462 \h </w:instrText>
+              <w:instrText xml:space="preserve"> PAGEREF _Toc325568257 \h </w:instrText>
             </w:r>
             <w:r>
               <w:rPr>
@@ -893,7 +893,7 @@
               <w:lang w:eastAsia="de-CH"/>
             </w:rPr>
           </w:pPr>
-          <w:hyperlink w:anchor="_Toc321319463" w:history="1">
+          <w:hyperlink w:anchor="_Toc325568258" w:history="1">
             <w:r>
               <w:rPr>
                 <w:rStyle w:val="Hyperlink"/>
@@ -920,7 +920,7 @@
                 <w:noProof/>
                 <w:webHidden/>
               </w:rPr>
-              <w:instrText xml:space="preserve"> PAGEREF _Toc321319463 \h </w:instrText>
+              <w:instrText xml:space="preserve"> PAGEREF _Toc325568258 \h </w:instrText>
             </w:r>
             <w:r>
               <w:rPr>
@@ -962,7 +962,7 @@
               <w:lang w:eastAsia="de-CH"/>
             </w:rPr>
           </w:pPr>
-          <w:hyperlink w:anchor="_Toc321319464" w:history="1">
+          <w:hyperlink w:anchor="_Toc325568259" w:history="1">
             <w:r>
               <w:rPr>
                 <w:rStyle w:val="Hyperlink"/>
@@ -989,7 +989,7 @@
                 <w:noProof/>
                 <w:webHidden/>
               </w:rPr>
-              <w:instrText xml:space="preserve"> PAGEREF _Toc321319464 \h </w:instrText>
+              <w:instrText xml:space="preserve"> PAGEREF _Toc325568259 \h </w:instrText>
             </w:r>
             <w:r>
               <w:rPr>
@@ -1031,7 +1031,7 @@
               <w:lang w:eastAsia="de-CH"/>
             </w:rPr>
           </w:pPr>
-          <w:hyperlink w:anchor="_Toc321319465" w:history="1">
+          <w:hyperlink w:anchor="_Toc325568260" w:history="1">
             <w:r>
               <w:rPr>
                 <w:rStyle w:val="Hyperlink"/>
@@ -1058,7 +1058,7 @@
                 <w:noProof/>
                 <w:webHidden/>
               </w:rPr>
-              <w:instrText xml:space="preserve"> PAGEREF _Toc321319465 \h </w:instrText>
+              <w:instrText xml:space="preserve"> PAGEREF _Toc325568260 \h </w:instrText>
             </w:r>
             <w:r>
               <w:rPr>
@@ -1100,7 +1100,7 @@
               <w:lang w:eastAsia="de-CH"/>
             </w:rPr>
           </w:pPr>
-          <w:hyperlink w:anchor="_Toc321319466" w:history="1">
+          <w:hyperlink w:anchor="_Toc325568261" w:history="1">
             <w:r>
               <w:rPr>
                 <w:rStyle w:val="Hyperlink"/>
@@ -1127,7 +1127,7 @@
                 <w:noProof/>
                 <w:webHidden/>
               </w:rPr>
-              <w:instrText xml:space="preserve"> PAGEREF _Toc321319466 \h </w:instrText>
+              <w:instrText xml:space="preserve"> PAGEREF _Toc325568261 \h </w:instrText>
             </w:r>
             <w:r>
               <w:rPr>
@@ -1169,7 +1169,7 @@
               <w:lang w:eastAsia="de-CH"/>
             </w:rPr>
           </w:pPr>
-          <w:hyperlink w:anchor="_Toc321319467" w:history="1">
+          <w:hyperlink w:anchor="_Toc325568262" w:history="1">
             <w:r>
               <w:rPr>
                 <w:rStyle w:val="Hyperlink"/>
@@ -1196,7 +1196,7 @@
                 <w:noProof/>
                 <w:webHidden/>
               </w:rPr>
-              <w:instrText xml:space="preserve"> PAGEREF _Toc321319467 \h </w:instrText>
+              <w:instrText xml:space="preserve"> PAGEREF _Toc325568262 \h </w:instrText>
             </w:r>
             <w:r>
               <w:rPr>
@@ -1229,7 +1229,7 @@
         </w:p>
         <w:p>
           <w:pPr>
-            <w:pStyle w:val="TOC2"/>
+            <w:pStyle w:val="TOC1"/>
             <w:tabs>
               <w:tab w:val="right" w:leader="dot" w:pos="9062"/>
             </w:tabs>
@@ -1238,7 +1238,7 @@
               <w:lang w:eastAsia="de-CH"/>
             </w:rPr>
           </w:pPr>
-          <w:hyperlink w:anchor="_Toc321319468" w:history="1">
+          <w:hyperlink w:anchor="_Toc325568263" w:history="1">
             <w:r>
               <w:rPr>
                 <w:rStyle w:val="Hyperlink"/>
@@ -1265,7 +1265,7 @@
                 <w:noProof/>
                 <w:webHidden/>
               </w:rPr>
-              <w:instrText xml:space="preserve"> PAGEREF _Toc321319468 \h </w:instrText>
+              <w:instrText xml:space="preserve"> PAGEREF _Toc325568263 \h </w:instrText>
             </w:r>
             <w:r>
               <w:rPr>
@@ -1307,7 +1307,7 @@
               <w:lang w:eastAsia="de-CH"/>
             </w:rPr>
           </w:pPr>
-          <w:hyperlink w:anchor="_Toc321319469" w:history="1">
+          <w:hyperlink w:anchor="_Toc325568264" w:history="1">
             <w:r>
               <w:rPr>
                 <w:rStyle w:val="Hyperlink"/>
@@ -1334,7 +1334,7 @@
                 <w:noProof/>
                 <w:webHidden/>
               </w:rPr>
-              <w:instrText xml:space="preserve"> PAGEREF _Toc321319469 \h </w:instrText>
+              <w:instrText xml:space="preserve"> PAGEREF _Toc325568264 \h </w:instrText>
             </w:r>
             <w:r>
               <w:rPr>
@@ -1376,7 +1376,7 @@
               <w:lang w:eastAsia="de-CH"/>
             </w:rPr>
           </w:pPr>
-          <w:hyperlink w:anchor="_Toc321319470" w:history="1">
+          <w:hyperlink w:anchor="_Toc325568265" w:history="1">
             <w:r>
               <w:rPr>
                 <w:rStyle w:val="Hyperlink"/>
@@ -1403,7 +1403,7 @@
                 <w:noProof/>
                 <w:webHidden/>
               </w:rPr>
-              <w:instrText xml:space="preserve"> PAGEREF _Toc321319470 \h </w:instrText>
+              <w:instrText xml:space="preserve"> PAGEREF _Toc325568265 \h </w:instrText>
             </w:r>
             <w:r>
               <w:rPr>
@@ -1445,7 +1445,7 @@
               <w:lang w:eastAsia="de-CH"/>
             </w:rPr>
           </w:pPr>
-          <w:hyperlink w:anchor="_Toc321319471" w:history="1">
+          <w:hyperlink w:anchor="_Toc325568266" w:history="1">
             <w:r>
               <w:rPr>
                 <w:rStyle w:val="Hyperlink"/>
@@ -1472,7 +1472,7 @@
                 <w:noProof/>
                 <w:webHidden/>
               </w:rPr>
-              <w:instrText xml:space="preserve"> PAGEREF _Toc321319471 \h </w:instrText>
+              <w:instrText xml:space="preserve"> PAGEREF _Toc325568266 \h </w:instrText>
             </w:r>
             <w:r>
               <w:rPr>
@@ -1514,7 +1514,7 @@
               <w:lang w:eastAsia="de-CH"/>
             </w:rPr>
           </w:pPr>
-          <w:hyperlink w:anchor="_Toc321319472" w:history="1">
+          <w:hyperlink w:anchor="_Toc325568267" w:history="1">
             <w:r>
               <w:rPr>
                 <w:rStyle w:val="Hyperlink"/>
@@ -1541,7 +1541,7 @@
                 <w:noProof/>
                 <w:webHidden/>
               </w:rPr>
-              <w:instrText xml:space="preserve"> PAGEREF _Toc321319472 \h </w:instrText>
+              <w:instrText xml:space="preserve"> PAGEREF _Toc325568267 \h </w:instrText>
             </w:r>
             <w:r>
               <w:rPr>
@@ -1583,7 +1583,7 @@
               <w:lang w:eastAsia="de-CH"/>
             </w:rPr>
           </w:pPr>
-          <w:hyperlink w:anchor="_Toc321319473" w:history="1">
+          <w:hyperlink w:anchor="_Toc325568268" w:history="1">
             <w:r>
               <w:rPr>
                 <w:rStyle w:val="Hyperlink"/>
@@ -1610,7 +1610,7 @@
                 <w:noProof/>
                 <w:webHidden/>
               </w:rPr>
-              <w:instrText xml:space="preserve"> PAGEREF _Toc321319473 \h </w:instrText>
+              <w:instrText xml:space="preserve"> PAGEREF _Toc325568268 \h </w:instrText>
             </w:r>
             <w:r>
               <w:rPr>
@@ -1631,6 +1631,144 @@
                 <w:webHidden/>
               </w:rPr>
               <w:t>8</w:t>
+            </w:r>
+            <w:r>
+              <w:rPr>
+                <w:noProof/>
+                <w:webHidden/>
+              </w:rPr>
+              <w:fldChar w:fldCharType="end"/>
+            </w:r>
+          </w:hyperlink>
+        </w:p>
+        <w:p>
+          <w:pPr>
+            <w:pStyle w:val="TOC1"/>
+            <w:tabs>
+              <w:tab w:val="right" w:leader="dot" w:pos="9062"/>
+            </w:tabs>
+            <w:rPr>
+              <w:noProof/>
+              <w:lang w:eastAsia="de-CH"/>
+            </w:rPr>
+          </w:pPr>
+          <w:hyperlink w:anchor="_Toc325568269" w:history="1">
+            <w:r>
+              <w:rPr>
+                <w:rStyle w:val="Hyperlink"/>
+                <w:noProof/>
+              </w:rPr>
+              <w:t>Appendix A – UML Klassendiagramm</w:t>
+            </w:r>
+            <w:r>
+              <w:rPr>
+                <w:noProof/>
+                <w:webHidden/>
+              </w:rPr>
+              <w:tab/>
+            </w:r>
+            <w:r>
+              <w:rPr>
+                <w:noProof/>
+                <w:webHidden/>
+              </w:rPr>
+              <w:fldChar w:fldCharType="begin"/>
+            </w:r>
+            <w:r>
+              <w:rPr>
+                <w:noProof/>
+                <w:webHidden/>
+              </w:rPr>
+              <w:instrText xml:space="preserve"> PAGEREF _Toc325568269 \h </w:instrText>
+            </w:r>
+            <w:r>
+              <w:rPr>
+                <w:noProof/>
+                <w:webHidden/>
+              </w:rPr>
+            </w:r>
+            <w:r>
+              <w:rPr>
+                <w:noProof/>
+                <w:webHidden/>
+              </w:rPr>
+              <w:fldChar w:fldCharType="separate"/>
+            </w:r>
+            <w:r>
+              <w:rPr>
+                <w:noProof/>
+                <w:webHidden/>
+              </w:rPr>
+              <w:t>9</w:t>
+            </w:r>
+            <w:r>
+              <w:rPr>
+                <w:noProof/>
+                <w:webHidden/>
+              </w:rPr>
+              <w:fldChar w:fldCharType="end"/>
+            </w:r>
+          </w:hyperlink>
+        </w:p>
+        <w:p>
+          <w:pPr>
+            <w:pStyle w:val="TOC1"/>
+            <w:tabs>
+              <w:tab w:val="right" w:leader="dot" w:pos="9062"/>
+            </w:tabs>
+            <w:rPr>
+              <w:noProof/>
+              <w:lang w:eastAsia="de-CH"/>
+            </w:rPr>
+          </w:pPr>
+          <w:hyperlink w:anchor="_Toc325568270" w:history="1">
+            <w:r>
+              <w:rPr>
+                <w:rStyle w:val="Hyperlink"/>
+                <w:noProof/>
+              </w:rPr>
+              <w:t>Appendix B – Logbuch</w:t>
+            </w:r>
+            <w:r>
+              <w:rPr>
+                <w:noProof/>
+                <w:webHidden/>
+              </w:rPr>
+              <w:tab/>
+            </w:r>
+            <w:r>
+              <w:rPr>
+                <w:noProof/>
+                <w:webHidden/>
+              </w:rPr>
+              <w:fldChar w:fldCharType="begin"/>
+            </w:r>
+            <w:r>
+              <w:rPr>
+                <w:noProof/>
+                <w:webHidden/>
+              </w:rPr>
+              <w:instrText xml:space="preserve"> PAGEREF _Toc325568270 \h </w:instrText>
+            </w:r>
+            <w:r>
+              <w:rPr>
+                <w:noProof/>
+                <w:webHidden/>
+              </w:rPr>
+            </w:r>
+            <w:r>
+              <w:rPr>
+                <w:noProof/>
+                <w:webHidden/>
+              </w:rPr>
+              <w:fldChar w:fldCharType="separate"/>
+            </w:r>
+            <w:r>
+              <w:rPr>
+                <w:noProof/>
+                <w:webHidden/>
+              </w:rPr>
+              <w:t>10</w:t>
             </w:r>
             <w:r>
               <w:rPr>
@@ -1663,7 +1801,7 @@
         <w:pStyle w:val="Heading1"/>
         <w:pageBreakBefore/>
       </w:pPr>
-      <w:bookmarkStart w:id="0" w:name="_Toc321319458"/>
+      <w:bookmarkStart w:id="0" w:name="_Toc325568253"/>
       <w:r>
         <w:lastRenderedPageBreak/>
         <w:t>Einleitung</w:t>
@@ -1674,7 +1812,7 @@
       <w:pPr>
         <w:pStyle w:val="Heading2"/>
       </w:pPr>
-      <w:bookmarkStart w:id="1" w:name="_Toc321319459"/>
+      <w:bookmarkStart w:id="1" w:name="_Toc325568254"/>
       <w:r>
         <w:t>Motivation</w:t>
       </w:r>
@@ -1700,7 +1838,7 @@
       <w:pPr>
         <w:pStyle w:val="Heading2"/>
       </w:pPr>
-      <w:bookmarkStart w:id="2" w:name="_Toc321319460"/>
+      <w:bookmarkStart w:id="2" w:name="_Toc325568255"/>
       <w:r>
         <w:t>Typographische Konventionen</w:t>
       </w:r>
@@ -1989,7 +2127,7 @@
         <w:pStyle w:val="Heading1"/>
         <w:pageBreakBefore/>
       </w:pPr>
-      <w:bookmarkStart w:id="3" w:name="_Toc321319461"/>
+      <w:bookmarkStart w:id="3" w:name="_Toc325568256"/>
       <w:r>
         <w:lastRenderedPageBreak/>
         <w:t>Theoret</w:t>
@@ -2003,7 +2141,7 @@
       <w:pPr>
         <w:pStyle w:val="Heading2"/>
       </w:pPr>
-      <w:bookmarkStart w:id="4" w:name="_Toc321319462"/>
+      <w:bookmarkStart w:id="4" w:name="_Toc325568257"/>
       <w:r>
         <w:t>Monoalphabetische Chiffrierung</w:t>
       </w:r>
@@ -2018,7 +2156,7 @@
           <w:iCs w:val="0"/>
         </w:rPr>
       </w:pPr>
-      <w:bookmarkStart w:id="5" w:name="_Toc321319463"/>
+      <w:bookmarkStart w:id="5" w:name="_Toc325568258"/>
       <w:r>
         <w:rPr>
           <w:rStyle w:val="SubtleEmphasis"/>
@@ -4082,7 +4220,7 @@
           <w:i w:val="0"/>
         </w:rPr>
       </w:pPr>
-      <w:bookmarkStart w:id="6" w:name="_Toc321319464"/>
+      <w:bookmarkStart w:id="6" w:name="_Toc325568259"/>
       <w:r>
         <w:rPr>
           <w:rStyle w:val="Heading3Char"/>
@@ -4174,7 +4312,7 @@
           <w:iCs w:val="0"/>
         </w:rPr>
       </w:pPr>
-      <w:bookmarkStart w:id="7" w:name="_Toc321319465"/>
+      <w:bookmarkStart w:id="7" w:name="_Toc325568260"/>
       <w:r>
         <w:rPr>
           <w:rStyle w:val="SubtleEmphasis"/>
@@ -4297,7 +4435,7 @@
       <w:pPr>
         <w:pStyle w:val="Heading3"/>
       </w:pPr>
-      <w:bookmarkStart w:id="8" w:name="_Toc321319466"/>
+      <w:bookmarkStart w:id="8" w:name="_Toc325568261"/>
       <w:r>
         <w:t xml:space="preserve">Kryptoanalyse und </w:t>
       </w:r>
@@ -4490,7 +4628,7 @@
       <w:pPr>
         <w:pStyle w:val="Heading3"/>
       </w:pPr>
-      <w:bookmarkStart w:id="9" w:name="_Toc321319467"/>
+      <w:bookmarkStart w:id="9" w:name="_Toc325568262"/>
       <w:r>
         <w:t>Verbesserungsmöglichkeiten monoalphabetischer Verschlüsselungen</w:t>
       </w:r>
@@ -4501,14 +4639,20 @@
         <w:t xml:space="preserve">Eine naheliegende Verbesserung monoalphabetischer Verschlüsselungen wäre die Verwendung </w:t>
       </w:r>
       <w:r>
-        <w:t>von Bigrammen: Anstatt jeweile nur ein Zeichen durch ein anderes zu ersetzen, können Bigramme auf andere (einzigartige) Bigramme abgebildet werden. Dies erschwert die statistische Häufigkeitsanalyse beträchtlich.</w:t>
-      </w:r>
-    </w:p>
-    <w:p>
-      <w:pPr>
-        <w:pStyle w:val="Heading2"/>
-      </w:pPr>
-      <w:bookmarkStart w:id="10" w:name="_Toc321319468"/>
+        <w:t>von Bigrammen: Anstatt jewe</w:t>
+      </w:r>
+      <w:r>
+        <w:t>ils</w:t>
+      </w:r>
+      <w:r>
+        <w:t xml:space="preserve"> nur ein Zeichen durch ein anderes zu ersetzen, können Bigramme auf andere (einzigartige) Bigramme abgebildet werden. Dies erschwert die statistische Häufigkeitsanalyse beträchtlich.</w:t>
+      </w:r>
+    </w:p>
+    <w:p>
+      <w:pPr>
+        <w:pStyle w:val="Heading1"/>
+      </w:pPr>
+      <w:bookmarkStart w:id="10" w:name="_Toc325568263"/>
       <w:r>
         <w:t>Polyalphabetische Chiffrierung</w:t>
       </w:r>
@@ -4523,7 +4667,7 @@
       <w:pPr>
         <w:pStyle w:val="Heading3"/>
       </w:pPr>
-      <w:bookmarkStart w:id="11" w:name="_Toc321319469"/>
+      <w:bookmarkStart w:id="11" w:name="_Toc325568264"/>
       <w:r>
         <w:t>Vigenère-Chiffre</w:t>
       </w:r>
@@ -4701,27 +4845,33 @@
         <w:tblLook w:val="04A0" w:firstRow="1" w:lastRow="0" w:firstColumn="1" w:lastColumn="0" w:noHBand="0" w:noVBand="1"/>
       </w:tblPr>
       <w:tblGrid>
-        <w:gridCol w:w="3652"/>
-        <w:gridCol w:w="1843"/>
+        <w:gridCol w:w="2235"/>
+        <w:gridCol w:w="3260"/>
         <w:gridCol w:w="2835"/>
       </w:tblGrid>
       <w:tr>
         <w:tc>
           <w:tcPr>
-            <w:tcW w:w="3652" w:type="dxa"/>
+            <w:tcW w:w="2235" w:type="dxa"/>
           </w:tcPr>
           <w:p>
             <w:pPr>
               <w:jc w:val="center"/>
             </w:pPr>
             <w:r>
-              <w:t>Schlüssellänge (ohne Wiederholung)</w:t>
+              <w:t xml:space="preserve">Schlüssellänge </w:t>
+            </w:r>
+            <w:r>
+              <w:br/>
+            </w:r>
+            <w:r>
+              <w:t>(ohne Wiederholung)</w:t>
             </w:r>
           </w:p>
         </w:tc>
         <w:tc>
           <w:tcPr>
-            <w:tcW w:w="4678" w:type="dxa"/>
+            <w:tcW w:w="6095" w:type="dxa"/>
             <w:gridSpan w:val="2"/>
           </w:tcPr>
           <w:p>
@@ -4737,9 +4887,12 @@
       <w:tr>
         <w:tc>
           <w:tcPr>
-            <w:tcW w:w="3652" w:type="dxa"/>
+            <w:tcW w:w="2235" w:type="dxa"/>
           </w:tcPr>
           <w:p>
+            <w:pPr>
+              <w:jc w:val="center"/>
+            </w:pPr>
             <w:r>
               <w:t>1</w:t>
             </w:r>
@@ -4747,7 +4900,7 @@
         </w:tc>
         <w:tc>
           <w:tcPr>
-            <w:tcW w:w="1843" w:type="dxa"/>
+            <w:tcW w:w="3260" w:type="dxa"/>
           </w:tcPr>
           <w:p>
             <w:r>
@@ -4769,9 +4922,12 @@
       <w:tr>
         <w:tc>
           <w:tcPr>
-            <w:tcW w:w="3652" w:type="dxa"/>
+            <w:tcW w:w="2235" w:type="dxa"/>
           </w:tcPr>
           <w:p>
+            <w:pPr>
+              <w:jc w:val="center"/>
+            </w:pPr>
             <w:r>
               <w:t>2</w:t>
             </w:r>
@@ -4779,7 +4935,7 @@
         </w:tc>
         <w:tc>
           <w:tcPr>
-            <w:tcW w:w="1843" w:type="dxa"/>
+            <w:tcW w:w="3260" w:type="dxa"/>
           </w:tcPr>
           <w:p>
             <w:r>
@@ -4801,9 +4957,12 @@
       <w:tr>
         <w:tc>
           <w:tcPr>
-            <w:tcW w:w="3652" w:type="dxa"/>
+            <w:tcW w:w="2235" w:type="dxa"/>
           </w:tcPr>
           <w:p>
+            <w:pPr>
+              <w:jc w:val="center"/>
+            </w:pPr>
             <w:r>
               <w:t>3</w:t>
             </w:r>
@@ -4811,7 +4970,7 @@
         </w:tc>
         <w:tc>
           <w:tcPr>
-            <w:tcW w:w="1843" w:type="dxa"/>
+            <w:tcW w:w="3260" w:type="dxa"/>
           </w:tcPr>
           <w:p>
             <w:r>
@@ -4833,9 +4992,12 @@
       <w:tr>
         <w:tc>
           <w:tcPr>
-            <w:tcW w:w="3652" w:type="dxa"/>
+            <w:tcW w:w="2235" w:type="dxa"/>
           </w:tcPr>
           <w:p>
+            <w:pPr>
+              <w:jc w:val="center"/>
+            </w:pPr>
             <w:r>
               <w:t>4</w:t>
             </w:r>
@@ -4843,7 +5005,7 @@
         </w:tc>
         <w:tc>
           <w:tcPr>
-            <w:tcW w:w="1843" w:type="dxa"/>
+            <w:tcW w:w="3260" w:type="dxa"/>
           </w:tcPr>
           <w:p>
             <w:r>
@@ -4865,9 +5027,12 @@
       <w:tr>
         <w:tc>
           <w:tcPr>
-            <w:tcW w:w="3652" w:type="dxa"/>
+            <w:tcW w:w="2235" w:type="dxa"/>
           </w:tcPr>
           <w:p>
+            <w:pPr>
+              <w:jc w:val="center"/>
+            </w:pPr>
             <w:r>
               <w:t>5</w:t>
             </w:r>
@@ -4875,7 +5040,7 @@
         </w:tc>
         <w:tc>
           <w:tcPr>
-            <w:tcW w:w="1843" w:type="dxa"/>
+            <w:tcW w:w="3260" w:type="dxa"/>
           </w:tcPr>
           <w:p>
             <w:r>
@@ -4897,9 +5062,12 @@
       <w:tr>
         <w:tc>
           <w:tcPr>
-            <w:tcW w:w="3652" w:type="dxa"/>
+            <w:tcW w:w="2235" w:type="dxa"/>
           </w:tcPr>
           <w:p>
+            <w:pPr>
+              <w:jc w:val="center"/>
+            </w:pPr>
             <w:r>
               <w:t>6</w:t>
             </w:r>
@@ -4907,7 +5075,7 @@
         </w:tc>
         <w:tc>
           <w:tcPr>
-            <w:tcW w:w="1843" w:type="dxa"/>
+            <w:tcW w:w="3260" w:type="dxa"/>
           </w:tcPr>
           <w:p>
             <w:r>
@@ -4929,9 +5097,12 @@
       <w:tr>
         <w:tc>
           <w:tcPr>
-            <w:tcW w:w="3652" w:type="dxa"/>
+            <w:tcW w:w="2235" w:type="dxa"/>
           </w:tcPr>
           <w:p>
+            <w:pPr>
+              <w:jc w:val="center"/>
+            </w:pPr>
             <w:r>
               <w:t>7</w:t>
             </w:r>
@@ -4939,7 +5110,7 @@
         </w:tc>
         <w:tc>
           <w:tcPr>
-            <w:tcW w:w="1843" w:type="dxa"/>
+            <w:tcW w:w="3260" w:type="dxa"/>
           </w:tcPr>
           <w:p>
             <w:r>
@@ -4961,9 +5132,12 @@
       <w:tr>
         <w:tc>
           <w:tcPr>
-            <w:tcW w:w="3652" w:type="dxa"/>
+            <w:tcW w:w="2235" w:type="dxa"/>
           </w:tcPr>
           <w:p>
+            <w:pPr>
+              <w:jc w:val="center"/>
+            </w:pPr>
             <w:r>
               <w:t>8</w:t>
             </w:r>
@@ -4971,7 +5145,7 @@
         </w:tc>
         <w:tc>
           <w:tcPr>
-            <w:tcW w:w="1843" w:type="dxa"/>
+            <w:tcW w:w="3260" w:type="dxa"/>
           </w:tcPr>
           <w:p>
             <w:r>
@@ -4993,9 +5167,12 @@
       <w:tr>
         <w:tc>
           <w:tcPr>
-            <w:tcW w:w="3652" w:type="dxa"/>
+            <w:tcW w:w="2235" w:type="dxa"/>
           </w:tcPr>
           <w:p>
+            <w:pPr>
+              <w:jc w:val="center"/>
+            </w:pPr>
             <w:r>
               <w:t>9</w:t>
             </w:r>
@@ -5003,7 +5180,7 @@
         </w:tc>
         <w:tc>
           <w:tcPr>
-            <w:tcW w:w="1843" w:type="dxa"/>
+            <w:tcW w:w="3260" w:type="dxa"/>
           </w:tcPr>
           <w:p>
             <w:r>
@@ -5025,17 +5202,21 @@
       <w:tr>
         <w:tc>
           <w:tcPr>
-            <w:tcW w:w="3652" w:type="dxa"/>
+            <w:tcW w:w="2235" w:type="dxa"/>
           </w:tcPr>
           <w:p>
-            <w:r>
+            <w:pPr>
+              <w:jc w:val="center"/>
+            </w:pPr>
+            <w:r>
+              <w:lastRenderedPageBreak/>
               <w:t>10</w:t>
             </w:r>
           </w:p>
         </w:tc>
         <w:tc>
           <w:tcPr>
-            <w:tcW w:w="1843" w:type="dxa"/>
+            <w:tcW w:w="3260" w:type="dxa"/>
           </w:tcPr>
           <w:p>
             <w:r>
@@ -5061,7 +5242,6 @@
           <w:noProof/>
           <w:lang w:eastAsia="de-CH"/>
         </w:rPr>
-        <w:lastRenderedPageBreak/>
         <w:drawing>
           <wp:inline distT="0" distB="0" distL="0" distR="0" wp14:anchorId="1A755B66" wp14:editId="23401174">
             <wp:extent cx="3933825" cy="3933825"/>
@@ -5121,7 +5301,7 @@
       <w:r>
         <w:br/>
       </w:r>
-      <w:bookmarkStart w:id="12" w:name="_Toc321319470"/>
+      <w:bookmarkStart w:id="12" w:name="_Toc325568265"/>
       <w:r>
         <w:rPr>
           <w:rStyle w:val="Heading3Char"/>
@@ -5210,7 +5390,7 @@
         <w:pStyle w:val="Heading1"/>
         <w:pageBreakBefore/>
       </w:pPr>
-      <w:bookmarkStart w:id="13" w:name="_Toc321319471"/>
+      <w:bookmarkStart w:id="13" w:name="_Toc325568266"/>
       <w:r>
         <w:lastRenderedPageBreak/>
         <w:t>Implementierung</w:t>
@@ -5227,26 +5407,60 @@
         <w:spacing w:after="0"/>
       </w:pPr>
       <w:r>
-        <w:t>JAVA CODE HIER</w:t>
+        <w:t>Wir haben beschlossen, dass unser Java-Programm einerseits die Grundlagen der obigen Chiffrierungen anschaulich demonstrieren soll, andererseits aber auch die dazugehörigen Kryptoanalyse veranschaulicht.</w:t>
       </w:r>
     </w:p>
     <w:p>
       <w:pPr>
         <w:spacing w:after="0"/>
       </w:pPr>
+      <w:r>
+        <w:t>Da uns die normale GUI-Programmierung mit AWT/Swing aber zu wenig „Pepp“ mitbrachte, wagten wir uns auf das Gebiet von JavaFX. Der Vorteil hierbei ist, dass man relativ einfach sehr guten grafischen Output erzeugen kann und das Modul sehr viel Unterstützung für Diagramme (wie wir sie in unserem Projekt zur Veranschaulichung verwenden möchten) mitbringt.</w:t>
+      </w:r>
     </w:p>
     <w:p>
       <w:pPr>
         <w:spacing w:after="0"/>
       </w:pPr>
-      <w:bookmarkStart w:id="14" w:name="_Toc321319472"/>
+    </w:p>
+    <w:p>
+      <w:pPr>
+        <w:spacing w:after="0"/>
+        <w:rPr>
+          <w:b/>
+        </w:rPr>
+      </w:pPr>
+      <w:r>
+        <w:rPr>
+          <w:b/>
+        </w:rPr>
+        <w:t>EINIGE PRINTSCREENS HIER</w:t>
+      </w:r>
+    </w:p>
+    <w:p>
+      <w:pPr>
+        <w:spacing w:after="0"/>
+      </w:pPr>
+    </w:p>
+    <w:p>
+      <w:pPr>
+        <w:spacing w:after="0"/>
+      </w:pPr>
+      <w:bookmarkStart w:id="14" w:name="_GoBack"/>
+      <w:bookmarkEnd w:id="14"/>
+    </w:p>
+    <w:p>
+      <w:pPr>
+        <w:spacing w:after="0"/>
+      </w:pPr>
+      <w:bookmarkStart w:id="15" w:name="_Toc325568267"/>
       <w:r>
         <w:rPr>
           <w:rStyle w:val="Heading1Char"/>
         </w:rPr>
         <w:t>Danksagung</w:t>
       </w:r>
-      <w:bookmarkEnd w:id="14"/>
+      <w:bookmarkEnd w:id="15"/>
       <w:r>
         <w:t xml:space="preserve"> (erst zum Schluss)</w:t>
       </w:r>
@@ -5260,11 +5474,11 @@
       <w:pPr>
         <w:pStyle w:val="Heading1"/>
       </w:pPr>
-      <w:bookmarkStart w:id="15" w:name="_Toc321319473"/>
+      <w:bookmarkStart w:id="16" w:name="_Toc325568268"/>
       <w:r>
         <w:t>Literaturverzeichnis</w:t>
       </w:r>
-      <w:bookmarkEnd w:id="15"/>
+      <w:bookmarkEnd w:id="16"/>
     </w:p>
     <w:p>
       <w:pPr>
@@ -5485,6 +5699,7 @@
         <w:pStyle w:val="Heading1"/>
         <w:pageBreakBefore/>
       </w:pPr>
+      <w:bookmarkStart w:id="17" w:name="_Toc325568269"/>
       <w:r>
         <w:lastRenderedPageBreak/>
         <w:t xml:space="preserve">Appendix A </w:t>
@@ -5501,6 +5716,7 @@
       <w:r>
         <w:t>Klassendiagramm</w:t>
       </w:r>
+      <w:bookmarkEnd w:id="17"/>
     </w:p>
     <w:p/>
     <w:p>
@@ -5508,10 +5724,12 @@
         <w:pStyle w:val="Heading1"/>
         <w:pageBreakBefore/>
       </w:pPr>
+      <w:bookmarkStart w:id="18" w:name="_Toc325568270"/>
       <w:r>
         <w:lastRenderedPageBreak/>
         <w:t>Appendix B – Logbuch</w:t>
       </w:r>
+      <w:bookmarkEnd w:id="18"/>
     </w:p>
     <w:p>
       <w:r>
@@ -5520,12 +5738,7 @@
     </w:p>
     <w:p>
       <w:r>
-        <w:t>Einführung (</w:t>
-      </w:r>
-      <w:bookmarkStart w:id="16" w:name="_GoBack"/>
-      <w:bookmarkEnd w:id="16"/>
-      <w:r>
-        <w:t>:</w:t>
+        <w:t>Einführung (:</w:t>
       </w:r>
       <w:r>
         <w:br/>
@@ -5627,7 +5840,7 @@
       <w:tblLook w:val="04A0" w:firstRow="1" w:lastRow="0" w:firstColumn="1" w:lastColumn="0" w:noHBand="0" w:noVBand="1"/>
     </w:tblPr>
     <w:tblGrid>
-      <w:gridCol w:w="522"/>
+      <w:gridCol w:w="622"/>
     </w:tblGrid>
     <w:tr>
       <w:trPr>
@@ -5646,14 +5859,27 @@
             <w:pStyle w:val="Header"/>
             <w:ind w:left="113" w:right="113"/>
           </w:pPr>
-          <w:fldSimple w:instr=" STYLEREF  &quot;1&quot;  ">
-            <w:r>
-              <w:rPr>
-                <w:noProof/>
-              </w:rPr>
-              <w:t>Appendix B – Logbuch</w:t>
-            </w:r>
-          </w:fldSimple>
+          <w:r>
+            <w:fldChar w:fldCharType="begin"/>
+          </w:r>
+          <w:r>
+            <w:instrText xml:space="preserve"> STYLEREF  "1"  </w:instrText>
+          </w:r>
+          <w:r>
+            <w:fldChar w:fldCharType="separate"/>
+          </w:r>
+          <w:r>
+            <w:rPr>
+              <w:noProof/>
+            </w:rPr>
+            <w:t>Implementierung</w:t>
+          </w:r>
+          <w:r>
+            <w:rPr>
+              <w:noProof/>
+            </w:rPr>
+            <w:fldChar w:fldCharType="end"/>
+          </w:r>
         </w:p>
       </w:tc>
     </w:tr>
@@ -5718,7 +5944,7 @@
               </w14:glow>
               <w14:numForm w14:val="lining"/>
             </w:rPr>
-            <w:t>10</w:t>
+            <w:t>8</w:t>
           </w:r>
           <w:r>
             <w:rPr>
@@ -8334,7 +8560,7 @@
 </file>
 
 <file path=customXml/itemProps1.xml><?xml version="1.0" encoding="utf-8"?>
-<ds:datastoreItem xmlns:ds="http://schemas.openxmlformats.org/officeDocument/2006/customXml" ds:itemID="{20A62480-1351-4102-A0C7-36FFB3864470}">
+<ds:datastoreItem xmlns:ds="http://schemas.openxmlformats.org/officeDocument/2006/customXml" ds:itemID="{2307769D-E6CE-4CB6-8651-A5ABC6A74544}">
   <ds:schemaRefs>
     <ds:schemaRef ds:uri="http://schemas.openxmlformats.org/officeDocument/2006/bibliography"/>
   </ds:schemaRefs>

</xml_diff>